<commit_message>
read and write files
</commit_message>
<xml_diff>
--- a/node and express doc.docx
+++ b/node and express doc.docx
@@ -1235,6 +1235,86 @@
         </w:rPr>
         <w:t xml:space="preserve"> when reading or writing</w:t>
       </w:r>
+    </w:p>
+    <w:p>
+      <w:pPr>
+        <w:pStyle w:val="ListParagraph"/>
+        <w:numPr>
+          <w:ilvl w:val="0"/>
+          <w:numId w:val="9"/>
+        </w:numPr>
+        <w:rPr>
+          <w:rFonts w:cstheme="minorHAnsi"/>
+          <w:bCs/>
+          <w:color w:val="000000" w:themeColor="text1"/>
+          <w:sz w:val="32"/>
+          <w:szCs w:val="32"/>
+          <w:shd w:val="clear" w:color="auto" w:fill="F7F7F8"/>
+        </w:rPr>
+      </w:pPr>
+      <w:r>
+        <w:rPr>
+          <w:rFonts w:cstheme="minorHAnsi"/>
+          <w:bCs/>
+          <w:color w:val="000000" w:themeColor="text1"/>
+          <w:sz w:val="32"/>
+          <w:szCs w:val="32"/>
+          <w:shd w:val="clear" w:color="auto" w:fill="F7F7F8"/>
+        </w:rPr>
+        <w:t>Pipe()</w:t>
+      </w:r>
+    </w:p>
+    <w:p>
+      <w:pPr>
+        <w:pStyle w:val="ListParagraph"/>
+        <w:numPr>
+          <w:ilvl w:val="1"/>
+          <w:numId w:val="9"/>
+        </w:numPr>
+        <w:rPr>
+          <w:rFonts w:cstheme="minorHAnsi"/>
+          <w:bCs/>
+          <w:color w:val="000000" w:themeColor="text1"/>
+          <w:sz w:val="32"/>
+          <w:szCs w:val="32"/>
+          <w:shd w:val="clear" w:color="auto" w:fill="F7F7F8"/>
+        </w:rPr>
+      </w:pPr>
+      <w:r>
+        <w:rPr>
+          <w:rFonts w:cstheme="minorHAnsi"/>
+          <w:bCs/>
+          <w:color w:val="000000" w:themeColor="text1"/>
+          <w:sz w:val="32"/>
+          <w:szCs w:val="32"/>
+          <w:shd w:val="clear" w:color="auto" w:fill="F7F7F8"/>
+        </w:rPr>
+        <w:t>It’s pushing readstream into writestream</w:t>
+      </w:r>
+    </w:p>
+    <w:p>
+      <w:pPr>
+        <w:ind w:left="3240"/>
+        <w:rPr>
+          <w:rFonts w:cstheme="minorHAnsi"/>
+          <w:bCs/>
+          <w:color w:val="000000" w:themeColor="text1"/>
+          <w:sz w:val="32"/>
+          <w:szCs w:val="32"/>
+          <w:shd w:val="clear" w:color="auto" w:fill="F7F7F8"/>
+        </w:rPr>
+      </w:pPr>
+      <w:r>
+        <w:rPr>
+          <w:rFonts w:cstheme="minorHAnsi"/>
+          <w:bCs/>
+          <w:color w:val="000000" w:themeColor="text1"/>
+          <w:sz w:val="32"/>
+          <w:szCs w:val="32"/>
+          <w:shd w:val="clear" w:color="auto" w:fill="F7F7F8"/>
+        </w:rPr>
+        <w:t>Read data in chunk</w:t>
+      </w:r>
       <w:bookmarkStart w:id="0" w:name="_GoBack"/>
       <w:bookmarkEnd w:id="0"/>
     </w:p>
@@ -2224,7 +2304,7 @@
   <w:abstractNum w:abstractNumId="9" w15:restartNumberingAfterBreak="0">
     <w:nsid w:val="60684EA9"/>
     <w:multiLevelType w:val="hybridMultilevel"/>
-    <w:tmpl w:val="005051D2"/>
+    <w:tmpl w:val="64B4B0EC"/>
     <w:lvl w:ilvl="0" w:tplc="0316C310">
       <w:start w:val="1"/>
       <w:numFmt w:val="bullet"/>
@@ -3707,7 +3787,7 @@
 </file>
 
 <file path=customXml/itemProps1.xml><?xml version="1.0" encoding="utf-8"?>
-<ds:datastoreItem xmlns:ds="http://schemas.openxmlformats.org/officeDocument/2006/customXml" ds:itemID="{F93A38C9-5D1C-43EB-947E-946D24A0D0F3}">
+<ds:datastoreItem xmlns:ds="http://schemas.openxmlformats.org/officeDocument/2006/customXml" ds:itemID="{6F35D0D1-155E-4492-9D3B-C14CA923ED01}">
   <ds:schemaRefs>
     <ds:schemaRef ds:uri="http://schemas.openxmlformats.org/officeDocument/2006/bibliography"/>
   </ds:schemaRefs>

</xml_diff>